<commit_message>
Corrections sommaire, et auteurs
</commit_message>
<xml_diff>
--- a/Documents/CCG.docx
+++ b/Documents/CCG.docx
@@ -467,11 +467,19 @@
           <w:rFonts w:ascii="Cambria" w:eastAsia="Cambria" w:hAnsi="Cambria" w:cs="Cambria"/>
         </w:rPr>
       </w:pPr>
+      <w:proofErr w:type="gramStart"/>
       <w:r>
         <w:rPr>
           <w:rFonts w:ascii="Cambria" w:eastAsia="Cambria" w:hAnsi="Cambria" w:cs="Cambria"/>
         </w:rPr>
-        <w:t>Version: CCG</w:t>
+        <w:t>Version:</w:t>
+      </w:r>
+      <w:proofErr w:type="gramEnd"/>
+      <w:r>
+        <w:rPr>
+          <w:rFonts w:ascii="Cambria" w:eastAsia="Cambria" w:hAnsi="Cambria" w:cs="Cambria"/>
+        </w:rPr>
+        <w:t xml:space="preserve"> CCG</w:t>
       </w:r>
     </w:p>
     <w:p>
@@ -485,7 +493,33 @@
         <w:rPr>
           <w:rFonts w:ascii="Cambria" w:eastAsia="Cambria" w:hAnsi="Cambria" w:cs="Cambria"/>
         </w:rPr>
-        <w:t xml:space="preserve">Auteurs : Anne Sarrazin, Vincent Petrini, Herrenschmidt Felix </w:t>
+        <w:t xml:space="preserve">Auteurs : </w:t>
+      </w:r>
+      <w:r>
+        <w:rPr>
+          <w:rFonts w:ascii="Cambria" w:eastAsia="Cambria" w:hAnsi="Cambria" w:cs="Cambria"/>
+        </w:rPr>
+        <w:t xml:space="preserve">Marion Bouteille, Thomas </w:t>
+      </w:r>
+      <w:proofErr w:type="spellStart"/>
+      <w:r>
+        <w:rPr>
+          <w:rFonts w:ascii="Cambria" w:eastAsia="Cambria" w:hAnsi="Cambria" w:cs="Cambria"/>
+        </w:rPr>
+        <w:t>Artru</w:t>
+      </w:r>
+      <w:proofErr w:type="spellEnd"/>
+      <w:r>
+        <w:rPr>
+          <w:rFonts w:ascii="Cambria" w:eastAsia="Cambria" w:hAnsi="Cambria" w:cs="Cambria"/>
+        </w:rPr>
+        <w:t>, Yanis Meziane</w:t>
+      </w:r>
+      <w:r>
+        <w:rPr>
+          <w:rFonts w:ascii="Cambria" w:eastAsia="Cambria" w:hAnsi="Cambria" w:cs="Cambria"/>
+        </w:rPr>
+        <w:t xml:space="preserve"> </w:t>
       </w:r>
     </w:p>
     <w:p>
@@ -499,7 +533,21 @@
         <w:rPr>
           <w:rFonts w:ascii="Cambria" w:eastAsia="Cambria" w:hAnsi="Cambria" w:cs="Cambria"/>
         </w:rPr>
-        <w:t xml:space="preserve">ISEN Toulon - Yncrea </w:t>
+        <w:t xml:space="preserve">ISEN Toulon - </w:t>
+      </w:r>
+      <w:proofErr w:type="spellStart"/>
+      <w:r>
+        <w:rPr>
+          <w:rFonts w:ascii="Cambria" w:eastAsia="Cambria" w:hAnsi="Cambria" w:cs="Cambria"/>
+        </w:rPr>
+        <w:t>Yncrea</w:t>
+      </w:r>
+      <w:proofErr w:type="spellEnd"/>
+      <w:r>
+        <w:rPr>
+          <w:rFonts w:ascii="Cambria" w:eastAsia="Cambria" w:hAnsi="Cambria" w:cs="Cambria"/>
+        </w:rPr>
+        <w:t xml:space="preserve"> </w:t>
       </w:r>
     </w:p>
     <w:p>
@@ -900,6 +948,7 @@
                 <w:u w:val="single"/>
               </w:rPr>
             </w:pPr>
+            <w:proofErr w:type="spellStart"/>
             <w:r>
               <w:rPr>
                 <w:rFonts w:ascii="Cambria" w:eastAsia="Cambria" w:hAnsi="Cambria" w:cs="Cambria"/>
@@ -910,6 +959,7 @@
               </w:rPr>
               <w:t>Redacteurs</w:t>
             </w:r>
+            <w:proofErr w:type="spellEnd"/>
           </w:p>
         </w:tc>
         <w:tc>
@@ -1124,15 +1174,13 @@
                 <w:rFonts w:ascii="Cambria" w:eastAsia="Cambria" w:hAnsi="Cambria" w:cs="Cambria"/>
                 <w:sz w:val="24"/>
                 <w:szCs w:val="24"/>
-                <w:lang w:val="fr-FR"/>
-              </w:rPr>
-            </w:pPr>
-            <w:r>
-              <w:rPr>
-                <w:rFonts w:ascii="Cambria" w:eastAsia="Cambria" w:hAnsi="Cambria" w:cs="Cambria"/>
-                <w:sz w:val="24"/>
-                <w:szCs w:val="24"/>
-                <w:lang w:val="fr-FR"/>
+              </w:rPr>
+            </w:pPr>
+            <w:r>
+              <w:rPr>
+                <w:rFonts w:ascii="Cambria" w:eastAsia="Cambria" w:hAnsi="Cambria" w:cs="Cambria"/>
+                <w:sz w:val="24"/>
+                <w:szCs w:val="24"/>
               </w:rPr>
               <w:t>Meziane Yanis</w:t>
             </w:r>
@@ -1301,15 +1349,13 @@
                 <w:rFonts w:ascii="Cambria" w:eastAsia="Cambria" w:hAnsi="Cambria" w:cs="Cambria"/>
                 <w:sz w:val="24"/>
                 <w:szCs w:val="24"/>
-                <w:lang w:val="fr-FR"/>
-              </w:rPr>
-            </w:pPr>
-            <w:r>
-              <w:rPr>
-                <w:rFonts w:ascii="Cambria" w:eastAsia="Cambria" w:hAnsi="Cambria" w:cs="Cambria"/>
-                <w:sz w:val="24"/>
-                <w:szCs w:val="24"/>
-                <w:lang w:val="fr-FR"/>
+              </w:rPr>
+            </w:pPr>
+            <w:r>
+              <w:rPr>
+                <w:rFonts w:ascii="Cambria" w:eastAsia="Cambria" w:hAnsi="Cambria" w:cs="Cambria"/>
+                <w:sz w:val="24"/>
+                <w:szCs w:val="24"/>
               </w:rPr>
               <w:t>Bouteille Marion</w:t>
             </w:r>
@@ -1340,6 +1386,14 @@
                 <w:szCs w:val="24"/>
               </w:rPr>
             </w:pPr>
+            <w:r>
+              <w:rPr>
+                <w:rFonts w:ascii="Cambria" w:eastAsia="Cambria" w:hAnsi="Cambria" w:cs="Cambria"/>
+                <w:sz w:val="24"/>
+                <w:szCs w:val="24"/>
+              </w:rPr>
+              <w:t>Chef de projet</w:t>
+            </w:r>
           </w:p>
         </w:tc>
         <w:tc>
@@ -1451,24 +1505,31 @@
                 <w:rFonts w:ascii="Cambria" w:eastAsia="Cambria" w:hAnsi="Cambria" w:cs="Cambria"/>
                 <w:sz w:val="24"/>
                 <w:szCs w:val="24"/>
-                <w:lang w:val="fr-FR"/>
-              </w:rPr>
-            </w:pPr>
-            <w:r>
-              <w:rPr>
-                <w:rFonts w:ascii="Cambria" w:eastAsia="Cambria" w:hAnsi="Cambria" w:cs="Cambria"/>
-                <w:sz w:val="24"/>
-                <w:szCs w:val="24"/>
-                <w:lang w:val="fr-FR"/>
-              </w:rPr>
-              <w:t>Artru Tho</w:t>
-            </w:r>
-            <w:r>
-              <w:rPr>
-                <w:rFonts w:ascii="Cambria" w:eastAsia="Cambria" w:hAnsi="Cambria" w:cs="Cambria"/>
-                <w:sz w:val="24"/>
-                <w:szCs w:val="24"/>
-                <w:lang w:val="fr-FR"/>
+              </w:rPr>
+            </w:pPr>
+            <w:proofErr w:type="spellStart"/>
+            <w:r>
+              <w:rPr>
+                <w:rFonts w:ascii="Cambria" w:eastAsia="Cambria" w:hAnsi="Cambria" w:cs="Cambria"/>
+                <w:sz w:val="24"/>
+                <w:szCs w:val="24"/>
+              </w:rPr>
+              <w:t>Artru</w:t>
+            </w:r>
+            <w:proofErr w:type="spellEnd"/>
+            <w:r>
+              <w:rPr>
+                <w:rFonts w:ascii="Cambria" w:eastAsia="Cambria" w:hAnsi="Cambria" w:cs="Cambria"/>
+                <w:sz w:val="24"/>
+                <w:szCs w:val="24"/>
+              </w:rPr>
+              <w:t xml:space="preserve"> Tho</w:t>
+            </w:r>
+            <w:r>
+              <w:rPr>
+                <w:rFonts w:ascii="Cambria" w:eastAsia="Cambria" w:hAnsi="Cambria" w:cs="Cambria"/>
+                <w:sz w:val="24"/>
+                <w:szCs w:val="24"/>
               </w:rPr>
               <w:t>m</w:t>
             </w:r>
@@ -1477,7 +1538,6 @@
                 <w:rFonts w:ascii="Cambria" w:eastAsia="Cambria" w:hAnsi="Cambria" w:cs="Cambria"/>
                 <w:sz w:val="24"/>
                 <w:szCs w:val="24"/>
-                <w:lang w:val="fr-FR"/>
               </w:rPr>
               <w:t>as</w:t>
             </w:r>
@@ -1513,17 +1573,8 @@
                 <w:rFonts w:ascii="Cambria" w:eastAsia="Cambria" w:hAnsi="Cambria" w:cs="Cambria"/>
                 <w:sz w:val="24"/>
                 <w:szCs w:val="24"/>
-                <w:lang w:val="fr-FR"/>
-              </w:rPr>
-              <w:t>Membre</w:t>
-            </w:r>
-            <w:r>
-              <w:rPr>
-                <w:rFonts w:ascii="Cambria" w:eastAsia="Cambria" w:hAnsi="Cambria" w:cs="Cambria"/>
-                <w:sz w:val="24"/>
-                <w:szCs w:val="24"/>
-              </w:rPr>
-              <w:t xml:space="preserve"> du</w:t>
+              </w:rPr>
+              <w:t>Membre du</w:t>
             </w:r>
             <w:r>
               <w:rPr>
@@ -1626,7 +1677,6 @@
                 <w:sz w:val="24"/>
                 <w:szCs w:val="24"/>
                 <w:u w:val="single"/>
-                <w:lang w:val="fr-FR"/>
               </w:rPr>
             </w:pPr>
             <w:r>
@@ -1664,7 +1714,6 @@
                 <w:rFonts w:ascii="Cambria" w:eastAsia="Cambria" w:hAnsi="Cambria" w:cs="Cambria"/>
                 <w:sz w:val="24"/>
                 <w:szCs w:val="24"/>
-                <w:lang w:val="fr-FR"/>
               </w:rPr>
             </w:pPr>
             <w:r>
@@ -1702,6 +1751,12 @@
                 <w:szCs w:val="24"/>
               </w:rPr>
             </w:pPr>
+            <w:r>
+              <w:rPr>
+                <w:rFonts w:ascii="Cambria" w:eastAsia="Cambria" w:hAnsi="Cambria" w:cs="Cambria"/>
+              </w:rPr>
+              <w:t>Chef de Projet</w:t>
+            </w:r>
           </w:p>
         </w:tc>
         <w:tc>
@@ -1833,15 +1888,13 @@
                 <w:rFonts w:ascii="Cambria" w:eastAsia="Cambria" w:hAnsi="Cambria" w:cs="Cambria"/>
                 <w:sz w:val="24"/>
                 <w:szCs w:val="24"/>
-                <w:lang w:val="fr-FR"/>
-              </w:rPr>
-            </w:pPr>
-            <w:r>
-              <w:rPr>
-                <w:rFonts w:ascii="Cambria" w:eastAsia="Cambria" w:hAnsi="Cambria" w:cs="Cambria"/>
-                <w:sz w:val="24"/>
-                <w:szCs w:val="24"/>
-                <w:lang w:val="fr-FR"/>
+              </w:rPr>
+            </w:pPr>
+            <w:r>
+              <w:rPr>
+                <w:rFonts w:ascii="Cambria" w:eastAsia="Cambria" w:hAnsi="Cambria" w:cs="Cambria"/>
+                <w:sz w:val="24"/>
+                <w:szCs w:val="24"/>
               </w:rPr>
               <w:t>Bouteille Marion</w:t>
             </w:r>
@@ -1872,6 +1925,12 @@
                 <w:szCs w:val="24"/>
               </w:rPr>
             </w:pPr>
+            <w:r>
+              <w:rPr>
+                <w:rFonts w:ascii="Cambria" w:eastAsia="Cambria" w:hAnsi="Cambria" w:cs="Cambria"/>
+              </w:rPr>
+              <w:t>Chef de Projet</w:t>
+            </w:r>
           </w:p>
         </w:tc>
         <w:tc>
@@ -2298,6 +2357,7 @@
                 <w:u w:val="single"/>
               </w:rPr>
             </w:pPr>
+            <w:proofErr w:type="spellStart"/>
             <w:r>
               <w:rPr>
                 <w:rFonts w:ascii="Cambria" w:eastAsia="Cambria" w:hAnsi="Cambria" w:cs="Cambria"/>
@@ -2308,6 +2368,7 @@
               </w:rPr>
               <w:t>Redacteur</w:t>
             </w:r>
+            <w:proofErr w:type="spellEnd"/>
           </w:p>
         </w:tc>
         <w:tc>
@@ -2554,15 +2615,13 @@
                 <w:rFonts w:ascii="Cambria" w:eastAsia="Cambria" w:hAnsi="Cambria" w:cs="Cambria"/>
                 <w:sz w:val="24"/>
                 <w:szCs w:val="24"/>
-                <w:lang w:val="fr-FR"/>
-              </w:rPr>
-            </w:pPr>
-            <w:r>
-              <w:rPr>
-                <w:rFonts w:ascii="Cambria" w:eastAsia="Cambria" w:hAnsi="Cambria" w:cs="Cambria"/>
-                <w:sz w:val="24"/>
-                <w:szCs w:val="24"/>
-                <w:lang w:val="fr-FR"/>
+              </w:rPr>
+            </w:pPr>
+            <w:r>
+              <w:rPr>
+                <w:rFonts w:ascii="Cambria" w:eastAsia="Cambria" w:hAnsi="Cambria" w:cs="Cambria"/>
+                <w:sz w:val="24"/>
+                <w:szCs w:val="24"/>
               </w:rPr>
               <w:t>Bouteille Marion</w:t>
             </w:r>
@@ -2575,17 +2634,25 @@
                 <w:rFonts w:ascii="Cambria" w:eastAsia="Cambria" w:hAnsi="Cambria" w:cs="Cambria"/>
                 <w:sz w:val="24"/>
                 <w:szCs w:val="24"/>
-                <w:lang w:val="fr-FR"/>
-              </w:rPr>
-            </w:pPr>
-            <w:r>
-              <w:rPr>
-                <w:rFonts w:ascii="Cambria" w:eastAsia="Cambria" w:hAnsi="Cambria" w:cs="Cambria"/>
-                <w:sz w:val="24"/>
-                <w:szCs w:val="24"/>
-                <w:lang w:val="fr-FR"/>
-              </w:rPr>
-              <w:t>Artru Thomas</w:t>
+              </w:rPr>
+            </w:pPr>
+            <w:proofErr w:type="spellStart"/>
+            <w:r>
+              <w:rPr>
+                <w:rFonts w:ascii="Cambria" w:eastAsia="Cambria" w:hAnsi="Cambria" w:cs="Cambria"/>
+                <w:sz w:val="24"/>
+                <w:szCs w:val="24"/>
+              </w:rPr>
+              <w:t>Artru</w:t>
+            </w:r>
+            <w:proofErr w:type="spellEnd"/>
+            <w:r>
+              <w:rPr>
+                <w:rFonts w:ascii="Cambria" w:eastAsia="Cambria" w:hAnsi="Cambria" w:cs="Cambria"/>
+                <w:sz w:val="24"/>
+                <w:szCs w:val="24"/>
+              </w:rPr>
+              <w:t xml:space="preserve"> Thomas</w:t>
             </w:r>
           </w:p>
           <w:p>
@@ -2596,15 +2663,13 @@
                 <w:rFonts w:ascii="Cambria" w:eastAsia="Cambria" w:hAnsi="Cambria" w:cs="Cambria"/>
                 <w:sz w:val="24"/>
                 <w:szCs w:val="24"/>
-                <w:lang w:val="fr-FR"/>
-              </w:rPr>
-            </w:pPr>
-            <w:r>
-              <w:rPr>
-                <w:rFonts w:ascii="Cambria" w:eastAsia="Cambria" w:hAnsi="Cambria" w:cs="Cambria"/>
-                <w:sz w:val="24"/>
-                <w:szCs w:val="24"/>
-                <w:lang w:val="fr-FR"/>
+              </w:rPr>
+            </w:pPr>
+            <w:r>
+              <w:rPr>
+                <w:rFonts w:ascii="Cambria" w:eastAsia="Cambria" w:hAnsi="Cambria" w:cs="Cambria"/>
+                <w:sz w:val="24"/>
+                <w:szCs w:val="24"/>
               </w:rPr>
               <w:t>Meziane Yanis</w:t>
             </w:r>
@@ -2712,22 +2777,7 @@
             <w:tab/>
           </w:r>
           <w:r>
-            <w:fldChar w:fldCharType="begin"/>
-          </w:r>
-          <w:r>
-            <w:instrText xml:space="preserve"> PAGEREF _yfay86iw7bn \h </w:instrText>
-          </w:r>
-          <w:r>
-            <w:fldChar w:fldCharType="separate"/>
-          </w:r>
-          <w:r>
-            <w:rPr>
-              <w:b/>
-            </w:rPr>
-            <w:t>6</w:t>
-          </w:r>
-          <w:r>
-            <w:fldChar w:fldCharType="end"/>
+            <w:t>4</w:t>
           </w:r>
         </w:p>
         <w:p>
@@ -2752,22 +2802,7 @@
             <w:tab/>
           </w:r>
           <w:r>
-            <w:fldChar w:fldCharType="begin"/>
-          </w:r>
-          <w:r>
-            <w:instrText xml:space="preserve"> PAGEREF _czcflaylpubn \h </w:instrText>
-          </w:r>
-          <w:r>
-            <w:fldChar w:fldCharType="separate"/>
-          </w:r>
-          <w:r>
-            <w:rPr>
-              <w:b/>
-            </w:rPr>
-            <w:t>6</w:t>
-          </w:r>
-          <w:r>
-            <w:fldChar w:fldCharType="end"/>
+            <w:t>4</w:t>
           </w:r>
         </w:p>
         <w:p>
@@ -2787,19 +2822,7 @@
             <w:tab/>
           </w:r>
           <w:r>
-            <w:fldChar w:fldCharType="begin"/>
-          </w:r>
-          <w:r>
-            <w:instrText xml:space="preserve"> PAGEREF _5ayjzaqsifd7 \h </w:instrText>
-          </w:r>
-          <w:r>
-            <w:fldChar w:fldCharType="separate"/>
-          </w:r>
-          <w:r>
-            <w:t>6</w:t>
-          </w:r>
-          <w:r>
-            <w:fldChar w:fldCharType="end"/>
+            <w:t>4</w:t>
           </w:r>
         </w:p>
         <w:p>
@@ -2819,19 +2842,7 @@
             <w:tab/>
           </w:r>
           <w:r>
-            <w:fldChar w:fldCharType="begin"/>
-          </w:r>
-          <w:r>
-            <w:instrText xml:space="preserve"> PAGEREF _fnxabdmtom1o \h </w:instrText>
-          </w:r>
-          <w:r>
-            <w:fldChar w:fldCharType="separate"/>
-          </w:r>
-          <w:r>
-            <w:t>6</w:t>
-          </w:r>
-          <w:r>
-            <w:fldChar w:fldCharType="end"/>
+            <w:t>4</w:t>
           </w:r>
         </w:p>
         <w:p>
@@ -2851,19 +2862,7 @@
             <w:tab/>
           </w:r>
           <w:r>
-            <w:fldChar w:fldCharType="begin"/>
-          </w:r>
-          <w:r>
-            <w:instrText xml:space="preserve"> PAGEREF _tn89ciw7flls \h </w:instrText>
-          </w:r>
-          <w:r>
-            <w:fldChar w:fldCharType="separate"/>
-          </w:r>
-          <w:r>
-            <w:t>6</w:t>
-          </w:r>
-          <w:r>
-            <w:fldChar w:fldCharType="end"/>
+            <w:t>4</w:t>
           </w:r>
         </w:p>
         <w:p>
@@ -2888,22 +2887,7 @@
             <w:tab/>
           </w:r>
           <w:r>
-            <w:fldChar w:fldCharType="begin"/>
-          </w:r>
-          <w:r>
-            <w:instrText xml:space="preserve"> PAGEREF _3ztv8s4ytcuy \h </w:instrText>
-          </w:r>
-          <w:r>
-            <w:fldChar w:fldCharType="separate"/>
-          </w:r>
-          <w:r>
-            <w:rPr>
-              <w:b/>
-            </w:rPr>
-            <w:t>6</w:t>
-          </w:r>
-          <w:r>
-            <w:fldChar w:fldCharType="end"/>
+            <w:t>4</w:t>
           </w:r>
         </w:p>
         <w:p>
@@ -2923,19 +2907,7 @@
             <w:tab/>
           </w:r>
           <w:r>
-            <w:fldChar w:fldCharType="begin"/>
-          </w:r>
-          <w:r>
-            <w:instrText xml:space="preserve"> PAGEREF _6funfhd36y9o \h </w:instrText>
-          </w:r>
-          <w:r>
-            <w:fldChar w:fldCharType="separate"/>
-          </w:r>
-          <w:r>
-            <w:t>6</w:t>
-          </w:r>
-          <w:r>
-            <w:fldChar w:fldCharType="end"/>
+            <w:t>4</w:t>
           </w:r>
         </w:p>
         <w:p>
@@ -2955,19 +2927,7 @@
             <w:tab/>
           </w:r>
           <w:r>
-            <w:fldChar w:fldCharType="begin"/>
-          </w:r>
-          <w:r>
-            <w:instrText xml:space="preserve"> PAGEREF _rwz4yvce3p45 \h </w:instrText>
-          </w:r>
-          <w:r>
-            <w:fldChar w:fldCharType="separate"/>
-          </w:r>
-          <w:r>
-            <w:t>7</w:t>
-          </w:r>
-          <w:r>
-            <w:fldChar w:fldCharType="end"/>
+            <w:t>4</w:t>
           </w:r>
         </w:p>
         <w:p>
@@ -2987,19 +2947,7 @@
             <w:tab/>
           </w:r>
           <w:r>
-            <w:fldChar w:fldCharType="begin"/>
-          </w:r>
-          <w:r>
-            <w:instrText xml:space="preserve"> PAGEREF _xlgod1jxb6ca \h </w:instrText>
-          </w:r>
-          <w:r>
-            <w:fldChar w:fldCharType="separate"/>
-          </w:r>
-          <w:r>
-            <w:t>8</w:t>
-          </w:r>
-          <w:r>
-            <w:fldChar w:fldCharType="end"/>
+            <w:t>5</w:t>
           </w:r>
         </w:p>
         <w:p>
@@ -3014,7 +2962,19 @@
               <w:rPr>
                 <w:b/>
               </w:rPr>
-              <w:t>4 Arbre des fonctions et flux de données</w:t>
+              <w:t xml:space="preserve">4 Arbre des </w:t>
+            </w:r>
+            <w:r>
+              <w:rPr>
+                <w:b/>
+              </w:rPr>
+              <w:t>méthodes</w:t>
+            </w:r>
+            <w:r>
+              <w:rPr>
+                <w:b/>
+              </w:rPr>
+              <w:t xml:space="preserve"> et flux de données</w:t>
             </w:r>
           </w:hyperlink>
           <w:r>
@@ -3024,57 +2984,7 @@
             <w:tab/>
           </w:r>
           <w:r>
-            <w:fldChar w:fldCharType="begin"/>
-          </w:r>
-          <w:r>
-            <w:instrText xml:space="preserve"> PAGEREF _efhf</w:instrText>
-          </w:r>
-          <w:r>
-            <w:instrText xml:space="preserve">6cy49nqv \h </w:instrText>
-          </w:r>
-          <w:r>
-            <w:fldChar w:fldCharType="separate"/>
-          </w:r>
-          <w:r>
-            <w:rPr>
-              <w:b/>
-            </w:rPr>
-            <w:t>8</w:t>
-          </w:r>
-          <w:r>
-            <w:fldChar w:fldCharType="end"/>
-          </w:r>
-        </w:p>
-        <w:p>
-          <w:pPr>
-            <w:tabs>
-              <w:tab w:val="right" w:pos="9025"/>
-            </w:tabs>
-            <w:spacing w:before="60" w:line="240" w:lineRule="auto"/>
-            <w:ind w:left="360"/>
-          </w:pPr>
-          <w:hyperlink w:anchor="_7l2vmiq638qc">
-            <w:r>
-              <w:t>4.1 Arbre d’appel et flux de données</w:t>
-            </w:r>
-          </w:hyperlink>
-          <w:r>
-            <w:tab/>
-          </w:r>
-          <w:r>
-            <w:fldChar w:fldCharType="begin"/>
-          </w:r>
-          <w:r>
-            <w:instrText xml:space="preserve"> PAGEREF _7l2vmiq638qc \h </w:instrText>
-          </w:r>
-          <w:r>
-            <w:fldChar w:fldCharType="separate"/>
-          </w:r>
-          <w:r>
-            <w:t>8</w:t>
-          </w:r>
-          <w:r>
-            <w:fldChar w:fldCharType="end"/>
+            <w:t>5</w:t>
           </w:r>
         </w:p>
         <w:p>
@@ -3087,26 +2997,20 @@
           </w:pPr>
           <w:hyperlink w:anchor="_nvc1rduqjnwp">
             <w:r>
-              <w:t>4.2 Description des fonctions</w:t>
+              <w:t>4.1</w:t>
+            </w:r>
+            <w:r>
+              <w:t xml:space="preserve"> Description des </w:t>
+            </w:r>
+            <w:r>
+              <w:t>objets</w:t>
             </w:r>
           </w:hyperlink>
           <w:r>
             <w:tab/>
           </w:r>
           <w:r>
-            <w:fldChar w:fldCharType="begin"/>
-          </w:r>
-          <w:r>
-            <w:instrText xml:space="preserve"> PAGEREF _nvc1rduqjnwp \h </w:instrText>
-          </w:r>
-          <w:r>
-            <w:fldChar w:fldCharType="separate"/>
-          </w:r>
-          <w:r>
-            <w:t>8</w:t>
-          </w:r>
-          <w:r>
-            <w:fldChar w:fldCharType="end"/>
+            <w:t>5</w:t>
           </w:r>
         </w:p>
         <w:p>
@@ -3119,26 +3023,26 @@
           </w:pPr>
           <w:hyperlink w:anchor="_7q1v69o3l2hm">
             <w:r>
-              <w:t>4.2.1 FONCTIONS GLOBALES</w:t>
+              <w:t>4.1</w:t>
+            </w:r>
+            <w:r>
+              <w:t xml:space="preserve">.1 </w:t>
+            </w:r>
+            <w:r>
+              <w:t>OBJET</w:t>
+            </w:r>
+            <w:r>
+              <w:t xml:space="preserve"> </w:t>
+            </w:r>
+            <w:r>
+              <w:t>FOURIER</w:t>
             </w:r>
           </w:hyperlink>
           <w:r>
             <w:tab/>
           </w:r>
           <w:r>
-            <w:fldChar w:fldCharType="begin"/>
-          </w:r>
-          <w:r>
-            <w:instrText xml:space="preserve"> PAGEREF _7q1v69o3l2hm \h </w:instrText>
-          </w:r>
-          <w:r>
-            <w:fldChar w:fldCharType="separate"/>
-          </w:r>
-          <w:r>
-            <w:t>8</w:t>
-          </w:r>
-          <w:r>
-            <w:fldChar w:fldCharType="end"/>
+            <w:t>5</w:t>
           </w:r>
         </w:p>
         <w:p>
@@ -3151,26 +3055,20 @@
           </w:pPr>
           <w:hyperlink w:anchor="_af1htqkzf2r7">
             <w:r>
-              <w:t>4.2.2 MODULE AFFICHAGE</w:t>
+              <w:t>4.1</w:t>
+            </w:r>
+            <w:r>
+              <w:t>.2 OBJET</w:t>
+            </w:r>
+            <w:r>
+              <w:t xml:space="preserve"> AFFICHAGE</w:t>
             </w:r>
           </w:hyperlink>
           <w:r>
             <w:tab/>
           </w:r>
           <w:r>
-            <w:fldChar w:fldCharType="begin"/>
-          </w:r>
-          <w:r>
-            <w:instrText xml:space="preserve"> PAGEREF _af1htqkzf2r7 \h </w:instrText>
-          </w:r>
-          <w:r>
-            <w:fldChar w:fldCharType="separate"/>
-          </w:r>
-          <w:r>
-            <w:t>8</w:t>
-          </w:r>
-          <w:r>
-            <w:fldChar w:fldCharType="end"/>
+            <w:t>5</w:t>
           </w:r>
         </w:p>
         <w:p>
@@ -3183,26 +3081,23 @@
           </w:pPr>
           <w:hyperlink w:anchor="_2b33vi14yqip">
             <w:r>
-              <w:t>4.2.3 MODULE MOTEUR</w:t>
+              <w:t>4.1</w:t>
+            </w:r>
+            <w:r>
+              <w:t>.3 OBJET</w:t>
+            </w:r>
+            <w:r>
+              <w:t xml:space="preserve"> </w:t>
+            </w:r>
+            <w:r>
+              <w:t>NOMBRECOMPLEXE</w:t>
             </w:r>
           </w:hyperlink>
           <w:r>
             <w:tab/>
           </w:r>
           <w:r>
-            <w:fldChar w:fldCharType="begin"/>
-          </w:r>
-          <w:r>
-            <w:instrText xml:space="preserve"> PAGEREF _2b33vi14yqip \h </w:instrText>
-          </w:r>
-          <w:r>
-            <w:fldChar w:fldCharType="separate"/>
-          </w:r>
-          <w:r>
-            <w:t>9</w:t>
-          </w:r>
-          <w:r>
-            <w:fldChar w:fldCharType="end"/>
+            <w:t>5</w:t>
           </w:r>
         </w:p>
         <w:p>
@@ -3213,32 +3108,6 @@
             <w:spacing w:before="60" w:after="80" w:line="240" w:lineRule="auto"/>
             <w:ind w:left="720"/>
           </w:pPr>
-          <w:hyperlink w:anchor="_hdddcj88rz7n">
-            <w:r>
-              <w:t>4.2</w:t>
-            </w:r>
-            <w:r>
-              <w:t>.4 MODULE IA</w:t>
-            </w:r>
-          </w:hyperlink>
-          <w:r>
-            <w:tab/>
-          </w:r>
-          <w:r>
-            <w:fldChar w:fldCharType="begin"/>
-          </w:r>
-          <w:r>
-            <w:instrText xml:space="preserve"> PAGEREF _hdddcj88rz7n \h </w:instrText>
-          </w:r>
-          <w:r>
-            <w:fldChar w:fldCharType="separate"/>
-          </w:r>
-          <w:r>
-            <w:t>9</w:t>
-          </w:r>
-          <w:r>
-            <w:fldChar w:fldCharType="end"/>
-          </w:r>
           <w:r>
             <w:fldChar w:fldCharType="end"/>
           </w:r>
@@ -3266,18 +3135,32 @@
     </w:p>
     <w:p>
       <w:r>
-        <w:t>Vous trouverez ici toutes les informations relatives à l’architecture du logiciel. Ainsi vous trouverez ci-dessous le découpage en modules fonctionnels du programme, ainsi que la définition des différentes données utilisées par le programme. Vous trouverez</w:t>
-      </w:r>
-      <w:r>
-        <w:t xml:space="preserve"> aussi l’arbre d’appel des fonctions ainsi que les flux de données et une liste des fonctions du programme regroupées par </w:t>
-      </w:r>
-      <w:r>
-        <w:rPr>
-          <w:lang w:val="fr-FR"/>
-        </w:rPr>
+        <w:t xml:space="preserve">Vous trouverez ici toutes les informations relatives à l’architecture du logiciel. Ainsi vous trouverez ci-dessous le découpage en </w:t>
+      </w:r>
+      <w:r>
         <w:t>objets</w:t>
       </w:r>
       <w:r>
+        <w:t xml:space="preserve"> du programme, ainsi que la définition des différentes données utilisées par le programme. Vous trouverez aussi l’arbre d’appel des </w:t>
+      </w:r>
+      <w:r>
+        <w:t>méthodes</w:t>
+      </w:r>
+      <w:r>
+        <w:t xml:space="preserve"> ainsi que les flux de données et une liste des </w:t>
+      </w:r>
+      <w:r>
+        <w:t>méthodes</w:t>
+      </w:r>
+      <w:bookmarkStart w:id="6" w:name="_GoBack"/>
+      <w:bookmarkEnd w:id="6"/>
+      <w:r>
+        <w:t xml:space="preserve"> du programme regroupées par </w:t>
+      </w:r>
+      <w:r>
+        <w:t>objets</w:t>
+      </w:r>
+      <w:r>
         <w:t>.</w:t>
       </w:r>
     </w:p>
@@ -3285,8 +3168,8 @@
       <w:pPr>
         <w:pStyle w:val="Titre1"/>
       </w:pPr>
-      <w:bookmarkStart w:id="6" w:name="_czcflaylpubn" w:colFirst="0" w:colLast="0"/>
-      <w:bookmarkEnd w:id="6"/>
+      <w:bookmarkStart w:id="7" w:name="_czcflaylpubn" w:colFirst="0" w:colLast="0"/>
+      <w:bookmarkEnd w:id="7"/>
       <w:r>
         <w:t>2 Modules fonctionnels</w:t>
       </w:r>
@@ -3295,19 +3178,13 @@
       <w:pPr>
         <w:pStyle w:val="Titre2"/>
         <w:ind w:left="720"/>
-        <w:rPr>
-          <w:lang w:val="fr-FR"/>
-        </w:rPr>
-      </w:pPr>
-      <w:bookmarkStart w:id="7" w:name="_5ayjzaqsifd7" w:colFirst="0" w:colLast="0"/>
-      <w:bookmarkEnd w:id="7"/>
+      </w:pPr>
+      <w:bookmarkStart w:id="8" w:name="_5ayjzaqsifd7" w:colFirst="0" w:colLast="0"/>
+      <w:bookmarkEnd w:id="8"/>
       <w:r>
         <w:t xml:space="preserve">2.1 Architecture des </w:t>
       </w:r>
       <w:r>
-        <w:rPr>
-          <w:lang w:val="fr-FR"/>
-        </w:rPr>
         <w:t>Objets</w:t>
       </w:r>
     </w:p>
@@ -3316,9 +3193,6 @@
         <w:t xml:space="preserve">3 </w:t>
       </w:r>
       <w:r>
-        <w:rPr>
-          <w:lang w:val="fr-FR"/>
-        </w:rPr>
         <w:t>Objets</w:t>
       </w:r>
       <w:r>
@@ -3334,9 +3208,6 @@
         <w:contextualSpacing/>
       </w:pPr>
       <w:r>
-        <w:rPr>
-          <w:lang w:val="fr-FR"/>
-        </w:rPr>
         <w:t>Nombres Complexes</w:t>
       </w:r>
     </w:p>
@@ -3349,15 +3220,9 @@
         <w:contextualSpacing/>
       </w:pPr>
       <w:r>
-        <w:rPr>
-          <w:lang w:val="fr-FR"/>
-        </w:rPr>
         <w:t>Calcul des Transformée</w:t>
       </w:r>
       <w:r>
-        <w:rPr>
-          <w:lang w:val="fr-FR"/>
-        </w:rPr>
         <w:t>s</w:t>
       </w:r>
     </w:p>
@@ -3377,25 +3242,22 @@
       <w:pPr>
         <w:pStyle w:val="Titre2"/>
         <w:ind w:left="720"/>
-        <w:rPr>
-          <w:lang w:val="fr-FR"/>
-        </w:rPr>
-      </w:pPr>
-      <w:bookmarkStart w:id="8" w:name="_fnxabdmtom1o" w:colFirst="0" w:colLast="0"/>
-      <w:bookmarkEnd w:id="8"/>
+      </w:pPr>
+      <w:bookmarkStart w:id="9" w:name="_fnxabdmtom1o" w:colFirst="0" w:colLast="0"/>
+      <w:bookmarkEnd w:id="9"/>
       <w:r>
         <w:t xml:space="preserve">2.2 Données utilisées par chaque </w:t>
       </w:r>
       <w:r>
-        <w:rPr>
-          <w:lang w:val="fr-FR"/>
-        </w:rPr>
         <w:t>objet</w:t>
       </w:r>
     </w:p>
     <w:p>
       <w:r>
-        <w:t>On utilisera dans tous les modules:</w:t>
+        <w:t xml:space="preserve">On utilisera dans tous les </w:t>
+      </w:r>
+      <w:r>
+        <w:t>objets :</w:t>
       </w:r>
     </w:p>
     <w:p>
@@ -3407,9 +3269,6 @@
         <w:contextualSpacing/>
       </w:pPr>
       <w:r>
-        <w:rPr>
-          <w:lang w:val="fr-FR"/>
-        </w:rPr>
         <w:t>Un tableau de nombres complexes et/ou réels</w:t>
       </w:r>
     </w:p>
@@ -3420,7 +3279,13 @@
     </w:p>
     <w:p>
       <w:r>
-        <w:t>Dans le module affichage uniquement:</w:t>
+        <w:t xml:space="preserve">Dans l’objet </w:t>
+      </w:r>
+      <w:r>
+        <w:t xml:space="preserve">affichage </w:t>
+      </w:r>
+      <w:r>
+        <w:t>uniquement :</w:t>
       </w:r>
     </w:p>
     <w:p>
@@ -3432,9 +3297,6 @@
         <w:contextualSpacing/>
       </w:pPr>
       <w:r>
-        <w:rPr>
-          <w:lang w:val="fr-FR"/>
-        </w:rPr>
         <w:t>Les caractéristiques de la fenêtre : Taille, visible ou non, actions, etc…</w:t>
       </w:r>
     </w:p>
@@ -3442,19 +3304,13 @@
       <w:pPr>
         <w:pStyle w:val="Titre2"/>
         <w:ind w:left="720"/>
-        <w:rPr>
-          <w:lang w:val="fr-FR"/>
-        </w:rPr>
-      </w:pPr>
-      <w:bookmarkStart w:id="9" w:name="_tn89ciw7flls" w:colFirst="0" w:colLast="0"/>
-      <w:bookmarkEnd w:id="9"/>
+      </w:pPr>
+      <w:bookmarkStart w:id="10" w:name="_tn89ciw7flls" w:colFirst="0" w:colLast="0"/>
+      <w:bookmarkEnd w:id="10"/>
       <w:r>
         <w:t xml:space="preserve">2.3 Echange de données entre </w:t>
       </w:r>
       <w:r>
-        <w:rPr>
-          <w:lang w:val="fr-FR"/>
-        </w:rPr>
         <w:t>objet</w:t>
       </w:r>
     </w:p>
@@ -3463,24 +3319,27 @@
         <w:t xml:space="preserve">Les </w:t>
       </w:r>
       <w:r>
-        <w:rPr>
-          <w:lang w:val="fr-FR"/>
-        </w:rPr>
         <w:t>objets</w:t>
       </w:r>
       <w:r>
         <w:t xml:space="preserve"> s’échange</w:t>
       </w:r>
       <w:r>
-        <w:t>nt les données qu’ils partagent via les getters et les setters disponibles dans chaque objets.</w:t>
+        <w:t>nt les données qu’ils partagent via les getters et les setters dis</w:t>
+      </w:r>
+      <w:r>
+        <w:t>ponibles dans chaque objet</w:t>
+      </w:r>
+      <w:r>
+        <w:t>.</w:t>
       </w:r>
     </w:p>
     <w:p>
       <w:pPr>
         <w:pStyle w:val="Titre1"/>
       </w:pPr>
-      <w:bookmarkStart w:id="10" w:name="_3ztv8s4ytcuy" w:colFirst="0" w:colLast="0"/>
-      <w:bookmarkEnd w:id="10"/>
+      <w:bookmarkStart w:id="11" w:name="_3ztv8s4ytcuy" w:colFirst="0" w:colLast="0"/>
+      <w:bookmarkEnd w:id="11"/>
       <w:r>
         <w:t>3 Structures de données</w:t>
       </w:r>
@@ -3490,23 +3349,23 @@
         <w:pStyle w:val="Titre2"/>
         <w:ind w:left="720"/>
       </w:pPr>
-      <w:bookmarkStart w:id="11" w:name="_6funfhd36y9o" w:colFirst="0" w:colLast="0"/>
-      <w:bookmarkEnd w:id="11"/>
+      <w:bookmarkStart w:id="12" w:name="_6funfhd36y9o" w:colFirst="0" w:colLast="0"/>
+      <w:bookmarkEnd w:id="12"/>
       <w:r>
         <w:t>3.1 Définition des structures de données</w:t>
       </w:r>
     </w:p>
     <w:p>
-      <w:pPr>
-        <w:rPr>
-          <w:lang w:val="fr-FR"/>
-        </w:rPr>
-      </w:pPr>
-      <w:r>
-        <w:rPr>
-          <w:lang w:val="fr-FR"/>
-        </w:rPr>
-        <w:t>Les tableau réels et complexes sont de taille N définies, respectivement tableau de nombre réels et d’objets nombreComplexes.</w:t>
+      <w:r>
+        <w:t xml:space="preserve">Les tableau réels et complexes sont de taille N définies, respectivement tableau de nombre réels et d’objets </w:t>
+      </w:r>
+      <w:proofErr w:type="spellStart"/>
+      <w:r>
+        <w:t>nombreComplexes</w:t>
+      </w:r>
+      <w:proofErr w:type="spellEnd"/>
+      <w:r>
+        <w:t>.</w:t>
       </w:r>
     </w:p>
     <w:p>
@@ -3514,32 +3373,23 @@
         <w:pStyle w:val="Titre2"/>
         <w:ind w:left="720"/>
       </w:pPr>
-      <w:bookmarkStart w:id="12" w:name="_rwz4yvce3p45" w:colFirst="0" w:colLast="0"/>
-      <w:bookmarkEnd w:id="12"/>
+      <w:bookmarkStart w:id="13" w:name="_rwz4yvce3p45" w:colFirst="0" w:colLast="0"/>
+      <w:bookmarkEnd w:id="13"/>
       <w:r>
         <w:t>3.2 Action portant sur les structures de données</w:t>
       </w:r>
     </w:p>
     <w:p>
-      <w:pPr>
-        <w:rPr>
-          <w:lang w:val="fr-FR"/>
-        </w:rPr>
-      </w:pPr>
       <w:r>
         <w:rPr>
           <w:b/>
           <w:u w:val="single"/>
-          <w:lang w:val="fr-FR"/>
         </w:rPr>
         <w:t>Tableau de réels/Complexes</w:t>
       </w:r>
     </w:p>
     <w:p>
       <w:r>
-        <w:rPr>
-          <w:lang w:val="fr-FR"/>
-        </w:rPr>
         <w:t>Les méthodes de l’objet Fourier utilisent ces 2 tableaux</w:t>
       </w:r>
     </w:p>
@@ -3548,14 +3398,11 @@
         <w:pStyle w:val="Titre2"/>
         <w:ind w:firstLine="720"/>
       </w:pPr>
-      <w:bookmarkStart w:id="13" w:name="_xlgod1jxb6ca" w:colFirst="0" w:colLast="0"/>
-      <w:bookmarkEnd w:id="13"/>
+      <w:bookmarkStart w:id="14" w:name="_xlgod1jxb6ca" w:colFirst="0" w:colLast="0"/>
+      <w:bookmarkEnd w:id="14"/>
       <w:r>
         <w:lastRenderedPageBreak/>
-        <w:t>3</w:t>
-      </w:r>
-      <w:r>
-        <w:t>.3 Visibilité des structures de données</w:t>
+        <w:t>3.3 Visibilité des structures de données</w:t>
       </w:r>
     </w:p>
     <w:p>
@@ -3563,25 +3410,35 @@
         <w:contextualSpacing/>
       </w:pPr>
       <w:r>
-        <w:rPr>
-          <w:lang w:val="fr-FR"/>
-        </w:rPr>
-        <w:t>Java permet de directement paramétrer la visibilité des structures. Elles seront (par défaut ) privées et accessibles via get et set.</w:t>
+        <w:t xml:space="preserve">Java permet de directement paramétrer la visibilité des structures. Elles seront (par </w:t>
+      </w:r>
+      <w:proofErr w:type="gramStart"/>
+      <w:r>
+        <w:t>défaut )</w:t>
+      </w:r>
+      <w:proofErr w:type="gramEnd"/>
+      <w:r>
+        <w:t xml:space="preserve"> privées et accessibles via </w:t>
+      </w:r>
+      <w:proofErr w:type="spellStart"/>
+      <w:r>
+        <w:t>get</w:t>
+      </w:r>
+      <w:proofErr w:type="spellEnd"/>
+      <w:r>
+        <w:t xml:space="preserve"> et set.</w:t>
       </w:r>
     </w:p>
     <w:p>
       <w:pPr>
         <w:pStyle w:val="Titre1"/>
       </w:pPr>
-      <w:bookmarkStart w:id="14" w:name="_efhf6cy49nqv" w:colFirst="0" w:colLast="0"/>
-      <w:bookmarkEnd w:id="14"/>
+      <w:bookmarkStart w:id="15" w:name="_efhf6cy49nqv" w:colFirst="0" w:colLast="0"/>
+      <w:bookmarkEnd w:id="15"/>
       <w:r>
         <w:t xml:space="preserve">4 Arbre des </w:t>
       </w:r>
       <w:r>
-        <w:rPr>
-          <w:lang w:val="fr-FR"/>
-        </w:rPr>
         <w:t>méthodes</w:t>
       </w:r>
       <w:r>
@@ -3593,10 +3450,10 @@
         <w:pStyle w:val="Titre2"/>
         <w:ind w:left="720"/>
       </w:pPr>
-      <w:bookmarkStart w:id="15" w:name="_7l2vmiq638qc" w:colFirst="0" w:colLast="0"/>
-      <w:bookmarkStart w:id="16" w:name="_nvc1rduqjnwp" w:colFirst="0" w:colLast="0"/>
-      <w:bookmarkEnd w:id="15"/>
+      <w:bookmarkStart w:id="16" w:name="_7l2vmiq638qc" w:colFirst="0" w:colLast="0"/>
+      <w:bookmarkStart w:id="17" w:name="_nvc1rduqjnwp" w:colFirst="0" w:colLast="0"/>
       <w:bookmarkEnd w:id="16"/>
+      <w:bookmarkEnd w:id="17"/>
       <w:r>
         <w:t>4.1</w:t>
       </w:r>
@@ -3606,7 +3463,15 @@
     </w:p>
     <w:p>
       <w:r>
-        <w:t>Pour une description plus détaillée, veuillez vous référez au CCD</w:t>
+        <w:t xml:space="preserve">Pour une description plus détaillée, </w:t>
+      </w:r>
+      <w:proofErr w:type="spellStart"/>
+      <w:r>
+        <w:t>veuillez vous</w:t>
+      </w:r>
+      <w:proofErr w:type="spellEnd"/>
+      <w:r>
+        <w:t xml:space="preserve"> référez au CCD</w:t>
       </w:r>
       <w:r>
         <w:rPr>
@@ -3622,12 +3487,9 @@
       <w:pPr>
         <w:pStyle w:val="Titre3"/>
         <w:spacing w:line="360" w:lineRule="auto"/>
-        <w:rPr>
-          <w:lang w:val="fr-FR"/>
-        </w:rPr>
-      </w:pPr>
-      <w:bookmarkStart w:id="17" w:name="_7q1v69o3l2hm" w:colFirst="0" w:colLast="0"/>
-      <w:bookmarkEnd w:id="17"/>
+      </w:pPr>
+      <w:bookmarkStart w:id="18" w:name="_7q1v69o3l2hm" w:colFirst="0" w:colLast="0"/>
+      <w:bookmarkEnd w:id="18"/>
       <w:r>
         <w:t>4.1</w:t>
       </w:r>
@@ -3635,98 +3497,111 @@
         <w:t xml:space="preserve">.1 </w:t>
       </w:r>
       <w:r>
-        <w:rPr>
-          <w:lang w:val="fr-FR"/>
-        </w:rPr>
-        <w:t>Objet NombreComplexe</w:t>
-      </w:r>
+        <w:t xml:space="preserve">Objet </w:t>
+      </w:r>
+      <w:proofErr w:type="spellStart"/>
+      <w:r>
+        <w:t>NombreComplexe</w:t>
+      </w:r>
+      <w:proofErr w:type="spellEnd"/>
     </w:p>
     <w:p>
       <w:pPr>
         <w:spacing w:line="360" w:lineRule="auto"/>
-        <w:rPr>
-          <w:lang w:val="fr-FR"/>
-        </w:rPr>
-      </w:pPr>
-      <w:r>
-        <w:rPr>
-          <w:lang w:val="fr-FR"/>
-        </w:rPr>
-        <w:t>Getteur et setteur</w:t>
-      </w:r>
+      </w:pPr>
+      <w:proofErr w:type="spellStart"/>
+      <w:r>
+        <w:t>Getteur</w:t>
+      </w:r>
+      <w:proofErr w:type="spellEnd"/>
+      <w:r>
+        <w:t xml:space="preserve"> et </w:t>
+      </w:r>
+      <w:proofErr w:type="spellStart"/>
+      <w:r>
+        <w:t>setteur</w:t>
+      </w:r>
+      <w:proofErr w:type="spellEnd"/>
     </w:p>
     <w:p>
       <w:pPr>
         <w:spacing w:line="360" w:lineRule="auto"/>
-        <w:rPr>
-          <w:lang w:val="fr-FR"/>
-        </w:rPr>
-      </w:pPr>
-      <w:r>
-        <w:rPr>
-          <w:lang w:val="fr-FR"/>
-        </w:rPr>
-        <w:t xml:space="preserve">Void </w:t>
-      </w:r>
-      <w:r>
-        <w:rPr>
-          <w:lang w:val="fr-FR"/>
-        </w:rPr>
+      </w:pPr>
+      <w:proofErr w:type="spellStart"/>
+      <w:r>
+        <w:t>Void</w:t>
+      </w:r>
+      <w:proofErr w:type="spellEnd"/>
+      <w:r>
+        <w:t xml:space="preserve"> </w:t>
+      </w:r>
+      <w:proofErr w:type="gramStart"/>
+      <w:r>
         <w:t>fois(</w:t>
       </w:r>
-      <w:r>
-        <w:rPr>
-          <w:lang w:val="fr-FR"/>
-        </w:rPr>
-        <w:t>nombreComplexe nc1, nombreComplexe nc2)</w:t>
+      <w:proofErr w:type="spellStart"/>
+      <w:proofErr w:type="gramEnd"/>
+      <w:r>
+        <w:t>nombreComplexe</w:t>
+      </w:r>
+      <w:proofErr w:type="spellEnd"/>
+      <w:r>
+        <w:t xml:space="preserve"> nc1, </w:t>
+      </w:r>
+      <w:proofErr w:type="spellStart"/>
+      <w:r>
+        <w:t>nombreComplexe</w:t>
+      </w:r>
+      <w:proofErr w:type="spellEnd"/>
+      <w:r>
+        <w:t xml:space="preserve"> nc2)</w:t>
       </w:r>
     </w:p>
     <w:p>
       <w:pPr>
         <w:spacing w:line="360" w:lineRule="auto"/>
-        <w:rPr>
-          <w:lang w:val="fr-FR"/>
-        </w:rPr>
-      </w:pPr>
-      <w:r>
-        <w:rPr>
-          <w:lang w:val="fr-FR"/>
-        </w:rPr>
-        <w:t xml:space="preserve">Void </w:t>
-      </w:r>
-      <w:r>
-        <w:rPr>
-          <w:lang w:val="fr-FR"/>
-        </w:rPr>
+      </w:pPr>
+      <w:proofErr w:type="spellStart"/>
+      <w:r>
+        <w:t>Void</w:t>
+      </w:r>
+      <w:proofErr w:type="spellEnd"/>
+      <w:r>
+        <w:t xml:space="preserve"> </w:t>
+      </w:r>
+      <w:proofErr w:type="gramStart"/>
+      <w:r>
         <w:t>plus(</w:t>
       </w:r>
-      <w:r>
-        <w:rPr>
-          <w:lang w:val="fr-FR"/>
-        </w:rPr>
-        <w:t>nombreComplexe nc1, nombreComplexe nc2</w:t>
-      </w:r>
-      <w:r>
-        <w:rPr>
-          <w:lang w:val="fr-FR"/>
-        </w:rPr>
+      <w:proofErr w:type="spellStart"/>
+      <w:proofErr w:type="gramEnd"/>
+      <w:r>
+        <w:t>nombreComplexe</w:t>
+      </w:r>
+      <w:proofErr w:type="spellEnd"/>
+      <w:r>
+        <w:t xml:space="preserve"> nc1, </w:t>
+      </w:r>
+      <w:proofErr w:type="spellStart"/>
+      <w:r>
+        <w:t>nombreComplexe</w:t>
+      </w:r>
+      <w:proofErr w:type="spellEnd"/>
+      <w:r>
+        <w:t xml:space="preserve"> nc2</w:t>
+      </w:r>
+      <w:r>
         <w:t>)</w:t>
       </w:r>
     </w:p>
     <w:p>
       <w:pPr>
         <w:spacing w:line="360" w:lineRule="auto"/>
-        <w:rPr>
-          <w:lang w:val="fr-FR"/>
-        </w:rPr>
       </w:pPr>
     </w:p>
     <w:p>
       <w:pPr>
         <w:spacing w:line="360" w:lineRule="auto"/>
-        <w:rPr>
-          <w:lang w:val="fr-FR"/>
-        </w:rPr>
       </w:pPr>
     </w:p>
     <w:p>
@@ -3734,8 +3609,8 @@
         <w:pStyle w:val="Titre3"/>
         <w:spacing w:line="360" w:lineRule="auto"/>
       </w:pPr>
-      <w:bookmarkStart w:id="18" w:name="_af1htqkzf2r7" w:colFirst="0" w:colLast="0"/>
-      <w:bookmarkEnd w:id="18"/>
+      <w:bookmarkStart w:id="19" w:name="_af1htqkzf2r7" w:colFirst="0" w:colLast="0"/>
+      <w:bookmarkEnd w:id="19"/>
       <w:r>
         <w:t>4.1</w:t>
       </w:r>
@@ -3743,28 +3618,14 @@
         <w:t xml:space="preserve">.2 </w:t>
       </w:r>
       <w:r>
-        <w:rPr>
-          <w:lang w:val="fr-FR"/>
-        </w:rPr>
         <w:t>Objet</w:t>
       </w:r>
       <w:r>
-        <w:t xml:space="preserve"> </w:t>
-      </w:r>
-      <w:r>
-        <w:t>AFFICHAGE</w:t>
-      </w:r>
-    </w:p>
-    <w:p>
-      <w:pPr>
-        <w:rPr>
-          <w:lang w:val="fr-FR"/>
-        </w:rPr>
-      </w:pPr>
-      <w:r>
-        <w:rPr>
-          <w:lang w:val="fr-FR"/>
-        </w:rPr>
+        <w:t xml:space="preserve"> AFFICHAGE</w:t>
+      </w:r>
+    </w:p>
+    <w:p>
+      <w:r>
         <w:t>Implémente Swing</w:t>
       </w:r>
     </w:p>
@@ -3773,12 +3634,9 @@
       <w:pPr>
         <w:pStyle w:val="Titre3"/>
         <w:spacing w:line="360" w:lineRule="auto"/>
-        <w:rPr>
-          <w:lang w:val="fr-FR"/>
-        </w:rPr>
-      </w:pPr>
-      <w:bookmarkStart w:id="19" w:name="_2b33vi14yqip" w:colFirst="0" w:colLast="0"/>
-      <w:bookmarkEnd w:id="19"/>
+      </w:pPr>
+      <w:bookmarkStart w:id="20" w:name="_2b33vi14yqip" w:colFirst="0" w:colLast="0"/>
+      <w:bookmarkEnd w:id="20"/>
       <w:r>
         <w:t>4.1</w:t>
       </w:r>
@@ -3786,32 +3644,18 @@
         <w:t xml:space="preserve">.3 </w:t>
       </w:r>
       <w:r>
-        <w:rPr>
-          <w:lang w:val="fr-FR"/>
-        </w:rPr>
         <w:t>Objet</w:t>
       </w:r>
       <w:r>
         <w:t xml:space="preserve"> </w:t>
       </w:r>
       <w:r>
-        <w:rPr>
-          <w:lang w:val="fr-FR"/>
-        </w:rPr>
         <w:t>Fourier</w:t>
       </w:r>
-      <w:bookmarkStart w:id="20" w:name="_hdddcj88rz7n" w:colFirst="0" w:colLast="0"/>
-      <w:bookmarkEnd w:id="20"/>
-    </w:p>
-    <w:p>
-      <w:pPr>
-        <w:rPr>
-          <w:lang w:val="fr-FR"/>
-        </w:rPr>
-      </w:pPr>
-      <w:bookmarkStart w:id="21" w:name="_GoBack"/>
+      <w:bookmarkStart w:id="21" w:name="_hdddcj88rz7n" w:colFirst="0" w:colLast="0"/>
       <w:bookmarkEnd w:id="21"/>
     </w:p>
+    <w:p/>
     <w:sectPr>
       <w:footerReference w:type="default" r:id="rId8"/>
       <w:pgSz w:w="11909" w:h="16834"/>
@@ -3935,7 +3779,7 @@
         <w:sz w:val="20"/>
         <w:szCs w:val="20"/>
       </w:rPr>
-      <w:t>4</w:t>
+      <w:t>5</w:t>
     </w:r>
     <w:r>
       <w:rPr>
@@ -4757,7 +4601,7 @@
         <w:color w:val="000000"/>
         <w:sz w:val="22"/>
         <w:szCs w:val="22"/>
-        <w:lang w:eastAsia="fr-FR" w:bidi="ar-SA"/>
+        <w:lang w:val="fr-FR" w:eastAsia="fr-FR" w:bidi="ar-SA"/>
       </w:rPr>
     </w:rPrDefault>
     <w:pPrDefault>

</xml_diff>